<commit_message>
Task 2 : Requirements filled...
</commit_message>
<xml_diff>
--- a/CoffeeMaker_II/reqs/Coffee Maker Acceptance Tests.docx
+++ b/CoffeeMaker_II/reqs/Coffee Maker Acceptance Tests.docx
@@ -22,7 +22,7 @@
     </w:p>
     <w:tbl>
       <w:tblPr>
-        <w:tblW w:w="12885" w:type="dxa"/>
+        <w:tblW w:w="13095" w:type="dxa"/>
         <w:tblCellSpacing w:w="0" w:type="dxa"/>
         <w:tblBorders>
           <w:top w:val="outset" w:sz="6" w:space="0" w:color="auto"/>
@@ -37,18 +37,19 @@
         <w:tblLook w:val="04A0"/>
       </w:tblPr>
       <w:tblGrid>
-        <w:gridCol w:w="1696"/>
-        <w:gridCol w:w="3860"/>
-        <w:gridCol w:w="3639"/>
-        <w:gridCol w:w="3690"/>
+        <w:gridCol w:w="1618"/>
+        <w:gridCol w:w="6672"/>
+        <w:gridCol w:w="2377"/>
+        <w:gridCol w:w="2428"/>
       </w:tblGrid>
       <w:tr>
         <w:trPr>
+          <w:trHeight w:val="313"/>
           <w:tblCellSpacing w:w="0" w:type="dxa"/>
         </w:trPr>
         <w:tc>
           <w:tcPr>
-            <w:tcW w:w="1696" w:type="dxa"/>
+            <w:tcW w:w="1623" w:type="dxa"/>
             <w:tcBorders>
               <w:top w:val="outset" w:sz="6" w:space="0" w:color="auto"/>
               <w:left w:val="outset" w:sz="6" w:space="0" w:color="auto"/>
@@ -82,7 +83,7 @@
         </w:tc>
         <w:tc>
           <w:tcPr>
-            <w:tcW w:w="3860" w:type="dxa"/>
+            <w:tcW w:w="6191" w:type="dxa"/>
             <w:tcBorders>
               <w:top w:val="outset" w:sz="6" w:space="0" w:color="auto"/>
               <w:left w:val="outset" w:sz="6" w:space="0" w:color="auto"/>
@@ -116,7 +117,7 @@
         </w:tc>
         <w:tc>
           <w:tcPr>
-            <w:tcW w:w="3639" w:type="dxa"/>
+            <w:tcW w:w="2609" w:type="dxa"/>
             <w:tcBorders>
               <w:top w:val="outset" w:sz="6" w:space="0" w:color="auto"/>
               <w:left w:val="outset" w:sz="6" w:space="0" w:color="auto"/>
@@ -150,7 +151,7 @@
         </w:tc>
         <w:tc>
           <w:tcPr>
-            <w:tcW w:w="3690" w:type="dxa"/>
+            <w:tcW w:w="2672" w:type="dxa"/>
             <w:tcBorders>
               <w:top w:val="outset" w:sz="6" w:space="0" w:color="auto"/>
               <w:left w:val="outset" w:sz="6" w:space="0" w:color="auto"/>
@@ -185,6 +186,7 @@
       </w:tr>
       <w:tr>
         <w:trPr>
+          <w:trHeight w:val="2273"/>
           <w:tblCellSpacing w:w="0" w:type="dxa"/>
         </w:trPr>
         <w:tc>
@@ -339,7 +341,7 @@
         </w:tc>
         <w:tc>
           <w:tcPr>
-            <w:tcW w:w="3639" w:type="dxa"/>
+            <w:tcW w:w="2609" w:type="dxa"/>
             <w:tcBorders>
               <w:top w:val="outset" w:sz="6" w:space="0" w:color="auto"/>
               <w:left w:val="outset" w:sz="6" w:space="0" w:color="auto"/>
@@ -370,7 +372,7 @@
         </w:tc>
         <w:tc>
           <w:tcPr>
-            <w:tcW w:w="3690" w:type="dxa"/>
+            <w:tcW w:w="2672" w:type="dxa"/>
             <w:tcBorders>
               <w:top w:val="outset" w:sz="6" w:space="0" w:color="auto"/>
               <w:left w:val="outset" w:sz="6" w:space="0" w:color="auto"/>
@@ -399,18 +401,18 @@
             </w:r>
             <w:r>
               <w:rPr>
-                <w:rFonts w:ascii="Courier New" w:hAnsi="Courier New" w:cs="Courier New"/>
-                <w:color w:val="000000"/>
-                <w:sz w:val="20"/>
-                <w:szCs w:val="20"/>
-              </w:rPr>
-              <w:t>Coffee successfully added</w:t>
+                <w:rFonts w:ascii="Times New Roman" w:eastAsia="Times New Roman" w:hAnsi="Times New Roman" w:cs="Times New Roman"/>
+                <w:sz w:val="20"/>
+                <w:szCs w:val="20"/>
+              </w:rPr>
+              <w:t>Coffee successfully added.</w:t>
             </w:r>
           </w:p>
         </w:tc>
       </w:tr>
       <w:tr>
         <w:trPr>
+          <w:trHeight w:val="1005"/>
           <w:tblCellSpacing w:w="0" w:type="dxa"/>
         </w:trPr>
         <w:tc>
@@ -512,7 +514,7 @@
         </w:tc>
         <w:tc>
           <w:tcPr>
-            <w:tcW w:w="3639" w:type="dxa"/>
+            <w:tcW w:w="2609" w:type="dxa"/>
             <w:tcBorders>
               <w:top w:val="outset" w:sz="6" w:space="0" w:color="auto"/>
               <w:left w:val="outset" w:sz="6" w:space="0" w:color="auto"/>
@@ -543,7 +545,7 @@
         </w:tc>
         <w:tc>
           <w:tcPr>
-            <w:tcW w:w="3690" w:type="dxa"/>
+            <w:tcW w:w="2672" w:type="dxa"/>
             <w:tcBorders>
               <w:top w:val="outset" w:sz="6" w:space="0" w:color="auto"/>
               <w:left w:val="outset" w:sz="6" w:space="0" w:color="auto"/>
@@ -572,18 +574,18 @@
             </w:r>
             <w:r>
               <w:rPr>
-                <w:rFonts w:ascii="Courier New" w:hAnsi="Courier New" w:cs="Courier New"/>
-                <w:color w:val="000000"/>
-                <w:sz w:val="20"/>
-                <w:szCs w:val="20"/>
-              </w:rPr>
-              <w:t>Coffee successfully deleted</w:t>
+                <w:rFonts w:ascii="Times New Roman" w:eastAsia="Times New Roman" w:hAnsi="Times New Roman" w:cs="Times New Roman"/>
+                <w:sz w:val="20"/>
+                <w:szCs w:val="20"/>
+              </w:rPr>
+              <w:t>Successfully deleted</w:t>
             </w:r>
           </w:p>
         </w:tc>
       </w:tr>
       <w:tr>
         <w:trPr>
+          <w:trHeight w:val="2273"/>
           <w:tblCellSpacing w:w="0" w:type="dxa"/>
         </w:trPr>
         <w:tc>
@@ -762,7 +764,7 @@
         </w:tc>
         <w:tc>
           <w:tcPr>
-            <w:tcW w:w="3639" w:type="dxa"/>
+            <w:tcW w:w="2609" w:type="dxa"/>
             <w:tcBorders>
               <w:top w:val="outset" w:sz="6" w:space="0" w:color="auto"/>
               <w:left w:val="outset" w:sz="6" w:space="0" w:color="auto"/>
@@ -793,7 +795,7 @@
         </w:tc>
         <w:tc>
           <w:tcPr>
-            <w:tcW w:w="3690" w:type="dxa"/>
+            <w:tcW w:w="2672" w:type="dxa"/>
             <w:tcBorders>
               <w:top w:val="outset" w:sz="6" w:space="0" w:color="auto"/>
               <w:left w:val="outset" w:sz="6" w:space="0" w:color="auto"/>
@@ -822,45 +824,1364 @@
             </w:r>
             <w:r>
               <w:rPr>
+                <w:rFonts w:ascii="Times New Roman" w:eastAsia="Times New Roman" w:hAnsi="Times New Roman" w:cs="Times New Roman"/>
+                <w:sz w:val="20"/>
+                <w:szCs w:val="20"/>
+              </w:rPr>
+              <w:t>Coffee successfully added.</w:t>
+            </w:r>
+          </w:p>
+        </w:tc>
+      </w:tr>
+      <w:tr>
+        <w:trPr>
+          <w:trHeight w:val="2273"/>
+          <w:tblCellSpacing w:w="0" w:type="dxa"/>
+        </w:trPr>
+        <w:tc>
+          <w:tcPr>
+            <w:tcW w:w="0" w:type="auto"/>
+            <w:tcBorders>
+              <w:top w:val="outset" w:sz="6" w:space="0" w:color="auto"/>
+              <w:left w:val="outset" w:sz="6" w:space="0" w:color="auto"/>
+              <w:bottom w:val="outset" w:sz="6" w:space="0" w:color="auto"/>
+              <w:right w:val="outset" w:sz="6" w:space="0" w:color="auto"/>
+            </w:tcBorders>
+            <w:vAlign w:val="center"/>
+            <w:hideMark/>
+          </w:tcPr>
+          <w:p>
+            <w:pPr>
+              <w:spacing w:after="0" w:line="240" w:lineRule="auto"/>
+              <w:rPr>
+                <w:rFonts w:ascii="Times New Roman" w:eastAsia="Times New Roman" w:hAnsi="Times New Roman" w:cs="Times New Roman"/>
+                <w:sz w:val="20"/>
+                <w:szCs w:val="20"/>
+              </w:rPr>
+            </w:pPr>
+            <w:r>
+              <w:rPr>
+                <w:rFonts w:ascii="Times New Roman" w:eastAsia="Times New Roman" w:hAnsi="Times New Roman" w:cs="Times New Roman"/>
+                <w:sz w:val="20"/>
+                <w:szCs w:val="20"/>
+              </w:rPr>
+              <w:t>addInventory</w:t>
+            </w:r>
+            <w:r>
+              <w:rPr>
+                <w:rFonts w:ascii="Times New Roman" w:eastAsia="Times New Roman" w:hAnsi="Times New Roman" w:cs="Times New Roman"/>
+                <w:sz w:val="20"/>
+                <w:szCs w:val="20"/>
+              </w:rPr>
+              <w:t xml:space="preserve"> 1</w:t>
+            </w:r>
+          </w:p>
+        </w:tc>
+        <w:tc>
+          <w:tcPr>
+            <w:tcW w:w="0" w:type="auto"/>
+            <w:tcBorders>
+              <w:top w:val="outset" w:sz="6" w:space="0" w:color="auto"/>
+              <w:left w:val="outset" w:sz="6" w:space="0" w:color="auto"/>
+              <w:bottom w:val="outset" w:sz="6" w:space="0" w:color="auto"/>
+              <w:right w:val="outset" w:sz="6" w:space="0" w:color="auto"/>
+            </w:tcBorders>
+            <w:vAlign w:val="center"/>
+            <w:hideMark/>
+          </w:tcPr>
+          <w:p>
+            <w:pPr>
+              <w:spacing w:before="100" w:beforeAutospacing="1" w:after="100" w:afterAutospacing="1" w:line="240" w:lineRule="auto"/>
+              <w:rPr>
+                <w:rFonts w:ascii="Times New Roman" w:eastAsia="Times New Roman" w:hAnsi="Times New Roman" w:cs="Times New Roman"/>
+                <w:sz w:val="20"/>
+                <w:szCs w:val="20"/>
+              </w:rPr>
+            </w:pPr>
+            <w:r>
+              <w:rPr>
+                <w:rFonts w:ascii="Times New Roman" w:eastAsia="Times New Roman" w:hAnsi="Times New Roman" w:cs="Times New Roman"/>
+                <w:sz w:val="20"/>
+                <w:szCs w:val="20"/>
+              </w:rPr>
+              <w:t>Precondition:</w:t>
+            </w:r>
+            <w:r>
+              <w:rPr>
+                <w:rFonts w:ascii="Times New Roman" w:eastAsia="Times New Roman" w:hAnsi="Times New Roman" w:cs="Times New Roman"/>
+                <w:sz w:val="20"/>
+                <w:szCs w:val="20"/>
+              </w:rPr>
+              <w:t xml:space="preserve"> </w:t>
+            </w:r>
+            <w:r>
+              <w:rPr>
+                <w:rFonts w:ascii="Times New Roman" w:eastAsia="Times New Roman" w:hAnsi="Times New Roman" w:cs="Times New Roman"/>
+                <w:sz w:val="20"/>
+                <w:szCs w:val="20"/>
+              </w:rPr>
+              <w:t xml:space="preserve"> </w:t>
+            </w:r>
+            <w:r>
+              <w:rPr>
+                <w:rFonts w:ascii="Times New Roman" w:eastAsia="Times New Roman" w:hAnsi="Times New Roman" w:cs="Times New Roman"/>
+                <w:sz w:val="20"/>
+                <w:szCs w:val="20"/>
+              </w:rPr>
+              <w:t xml:space="preserve">not </w:t>
+            </w:r>
+            <w:r>
+              <w:rPr>
+                <w:rFonts w:ascii="Courier New" w:hAnsi="Courier New" w:cs="Courier New"/>
+                <w:color w:val="3F5FBF"/>
+                <w:sz w:val="20"/>
+                <w:szCs w:val="20"/>
+              </w:rPr>
+              <w:t>enough ingredients</w:t>
+            </w:r>
+            <w:r>
+              <w:rPr>
+                <w:rFonts w:ascii="Courier New" w:hAnsi="Courier New" w:cs="Courier New"/>
+                <w:color w:val="3F5FBF"/>
+                <w:sz w:val="20"/>
+                <w:szCs w:val="20"/>
+              </w:rPr>
+              <w:t xml:space="preserve"> in the </w:t>
+            </w:r>
+            <w:r>
+              <w:rPr>
+                <w:rFonts w:ascii="Times New Roman" w:eastAsia="Times New Roman" w:hAnsi="Times New Roman" w:cs="Times New Roman"/>
+                <w:sz w:val="20"/>
+                <w:szCs w:val="20"/>
+              </w:rPr>
+              <w:t xml:space="preserve">Inventory </w:t>
+            </w:r>
+            <w:r>
+              <w:rPr>
+                <w:rFonts w:ascii="Times New Roman" w:eastAsia="Times New Roman" w:hAnsi="Times New Roman" w:cs="Times New Roman"/>
+                <w:sz w:val="20"/>
+                <w:szCs w:val="20"/>
+              </w:rPr>
+              <w:br/>
+              <w:t xml:space="preserve">Enter: </w:t>
+            </w:r>
+            <w:r>
+              <w:rPr>
+                <w:rFonts w:ascii="Times New Roman" w:eastAsia="Times New Roman" w:hAnsi="Times New Roman" w:cs="Times New Roman"/>
+                <w:sz w:val="20"/>
+                <w:szCs w:val="20"/>
+              </w:rPr>
+              <w:t xml:space="preserve">Menu option 4, </w:t>
+            </w:r>
+            <w:r>
+              <w:rPr>
+                <w:rFonts w:ascii="Times New Roman" w:eastAsia="Times New Roman" w:hAnsi="Times New Roman" w:cs="Times New Roman"/>
+                <w:sz w:val="20"/>
+                <w:szCs w:val="20"/>
+              </w:rPr>
+              <w:t>“</w:t>
+            </w:r>
+            <w:r>
+              <w:rPr>
+                <w:rFonts w:ascii="Courier New" w:hAnsi="Courier New" w:cs="Courier New"/>
+                <w:color w:val="2A00FF"/>
+                <w:sz w:val="20"/>
+                <w:szCs w:val="20"/>
+              </w:rPr>
+              <w:t>Add inventory"</w:t>
+            </w:r>
+            <w:r>
+              <w:rPr>
+                <w:rFonts w:ascii="Times New Roman" w:eastAsia="Times New Roman" w:hAnsi="Times New Roman" w:cs="Times New Roman"/>
+                <w:sz w:val="20"/>
+                <w:szCs w:val="20"/>
+              </w:rPr>
+              <w:br/>
+            </w:r>
+            <w:r>
+              <w:rPr>
+                <w:rFonts w:ascii="Times New Roman" w:eastAsia="Times New Roman" w:hAnsi="Times New Roman" w:cs="Times New Roman"/>
+                <w:sz w:val="20"/>
+                <w:szCs w:val="20"/>
+              </w:rPr>
+              <w:t>Coffee: 10</w:t>
+            </w:r>
+            <w:r>
+              <w:rPr>
+                <w:rFonts w:ascii="Times New Roman" w:eastAsia="Times New Roman" w:hAnsi="Times New Roman" w:cs="Times New Roman"/>
+                <w:sz w:val="20"/>
+                <w:szCs w:val="20"/>
+              </w:rPr>
+              <w:br/>
+              <w:t>Milk: 1</w:t>
+            </w:r>
+            <w:r>
+              <w:rPr>
+                <w:rFonts w:ascii="Times New Roman" w:eastAsia="Times New Roman" w:hAnsi="Times New Roman" w:cs="Times New Roman"/>
+                <w:sz w:val="20"/>
+                <w:szCs w:val="20"/>
+              </w:rPr>
+              <w:t>0</w:t>
+            </w:r>
+            <w:r>
+              <w:rPr>
+                <w:rFonts w:ascii="Times New Roman" w:eastAsia="Times New Roman" w:hAnsi="Times New Roman" w:cs="Times New Roman"/>
+                <w:sz w:val="20"/>
+                <w:szCs w:val="20"/>
+              </w:rPr>
+              <w:br/>
+              <w:t>Sugar: 1</w:t>
+            </w:r>
+            <w:r>
+              <w:rPr>
+                <w:rFonts w:ascii="Times New Roman" w:eastAsia="Times New Roman" w:hAnsi="Times New Roman" w:cs="Times New Roman"/>
+                <w:sz w:val="20"/>
+                <w:szCs w:val="20"/>
+              </w:rPr>
+              <w:t>0</w:t>
+            </w:r>
+            <w:r>
+              <w:rPr>
+                <w:rFonts w:ascii="Times New Roman" w:eastAsia="Times New Roman" w:hAnsi="Times New Roman" w:cs="Times New Roman"/>
+                <w:sz w:val="20"/>
+                <w:szCs w:val="20"/>
+              </w:rPr>
+              <w:br/>
+              <w:t xml:space="preserve">Chocolate: </w:t>
+            </w:r>
+            <w:r>
+              <w:rPr>
+                <w:rFonts w:ascii="Times New Roman" w:eastAsia="Times New Roman" w:hAnsi="Times New Roman" w:cs="Times New Roman"/>
+                <w:sz w:val="20"/>
+                <w:szCs w:val="20"/>
+              </w:rPr>
+              <w:t>10</w:t>
+            </w:r>
+            <w:r>
+              <w:rPr>
+                <w:rFonts w:ascii="Times New Roman" w:eastAsia="Times New Roman" w:hAnsi="Times New Roman" w:cs="Times New Roman"/>
+                <w:sz w:val="20"/>
+                <w:szCs w:val="20"/>
+              </w:rPr>
+              <w:br/>
+              <w:t>Return to main menu.</w:t>
+            </w:r>
+            <w:r>
+              <w:rPr>
+                <w:rFonts w:ascii="Times New Roman" w:eastAsia="Times New Roman" w:hAnsi="Times New Roman" w:cs="Times New Roman"/>
+                <w:sz w:val="20"/>
+                <w:szCs w:val="20"/>
+              </w:rPr>
+              <w:t> </w:t>
+            </w:r>
+          </w:p>
+        </w:tc>
+        <w:tc>
+          <w:tcPr>
+            <w:tcW w:w="2609" w:type="dxa"/>
+            <w:tcBorders>
+              <w:top w:val="outset" w:sz="6" w:space="0" w:color="auto"/>
+              <w:left w:val="outset" w:sz="6" w:space="0" w:color="auto"/>
+              <w:bottom w:val="outset" w:sz="6" w:space="0" w:color="auto"/>
+              <w:right w:val="outset" w:sz="6" w:space="0" w:color="auto"/>
+            </w:tcBorders>
+            <w:vAlign w:val="center"/>
+            <w:hideMark/>
+          </w:tcPr>
+          <w:p>
+            <w:pPr>
+              <w:spacing w:after="0" w:line="240" w:lineRule="auto"/>
+              <w:rPr>
+                <w:rFonts w:ascii="Times New Roman" w:eastAsia="Times New Roman" w:hAnsi="Times New Roman" w:cs="Times New Roman"/>
+                <w:sz w:val="20"/>
+                <w:szCs w:val="20"/>
+              </w:rPr>
+            </w:pPr>
+            <w:r>
+              <w:rPr>
+                <w:rFonts w:ascii="Times New Roman" w:eastAsia="Times New Roman" w:hAnsi="Times New Roman" w:cs="Times New Roman"/>
+                <w:sz w:val="20"/>
+                <w:szCs w:val="20"/>
+              </w:rPr>
+              <w:t>Add Inventory  successful</w:t>
+            </w:r>
+          </w:p>
+        </w:tc>
+        <w:tc>
+          <w:tcPr>
+            <w:tcW w:w="2672" w:type="dxa"/>
+            <w:tcBorders>
+              <w:top w:val="outset" w:sz="6" w:space="0" w:color="auto"/>
+              <w:left w:val="outset" w:sz="6" w:space="0" w:color="auto"/>
+              <w:bottom w:val="outset" w:sz="6" w:space="0" w:color="auto"/>
+              <w:right w:val="outset" w:sz="6" w:space="0" w:color="auto"/>
+            </w:tcBorders>
+            <w:vAlign w:val="center"/>
+            <w:hideMark/>
+          </w:tcPr>
+          <w:p>
+            <w:pPr>
+              <w:autoSpaceDE w:val="0"/>
+              <w:autoSpaceDN w:val="0"/>
+              <w:adjustRightInd w:val="0"/>
+              <w:spacing w:after="0" w:line="240" w:lineRule="auto"/>
+              <w:rPr>
+                <w:rFonts w:ascii="Courier New" w:hAnsi="Courier New" w:cs="Courier New"/>
+                <w:sz w:val="20"/>
+                <w:szCs w:val="20"/>
+              </w:rPr>
+            </w:pPr>
+            <w:r>
+              <w:rPr>
                 <w:rFonts w:ascii="Courier New" w:hAnsi="Courier New" w:cs="Courier New"/>
                 <w:color w:val="000000"/>
                 <w:sz w:val="20"/>
                 <w:szCs w:val="20"/>
               </w:rPr>
-              <w:t>Coffee successfully edited</w:t>
+              <w:t>Coffee: 25</w:t>
+            </w:r>
+          </w:p>
+          <w:p>
+            <w:pPr>
+              <w:autoSpaceDE w:val="0"/>
+              <w:autoSpaceDN w:val="0"/>
+              <w:adjustRightInd w:val="0"/>
+              <w:spacing w:after="0" w:line="240" w:lineRule="auto"/>
+              <w:rPr>
+                <w:rFonts w:ascii="Courier New" w:hAnsi="Courier New" w:cs="Courier New"/>
+                <w:sz w:val="20"/>
+                <w:szCs w:val="20"/>
+              </w:rPr>
+            </w:pPr>
+            <w:r>
+              <w:rPr>
+                <w:rFonts w:ascii="Courier New" w:hAnsi="Courier New" w:cs="Courier New"/>
+                <w:color w:val="000000"/>
+                <w:sz w:val="20"/>
+                <w:szCs w:val="20"/>
+              </w:rPr>
+              <w:t>Milk: 25</w:t>
+            </w:r>
+          </w:p>
+          <w:p>
+            <w:pPr>
+              <w:autoSpaceDE w:val="0"/>
+              <w:autoSpaceDN w:val="0"/>
+              <w:adjustRightInd w:val="0"/>
+              <w:spacing w:after="0" w:line="240" w:lineRule="auto"/>
+              <w:rPr>
+                <w:rFonts w:ascii="Courier New" w:hAnsi="Courier New" w:cs="Courier New"/>
+                <w:sz w:val="20"/>
+                <w:szCs w:val="20"/>
+              </w:rPr>
+            </w:pPr>
+            <w:r>
+              <w:rPr>
+                <w:rFonts w:ascii="Courier New" w:hAnsi="Courier New" w:cs="Courier New"/>
+                <w:color w:val="000000"/>
+                <w:sz w:val="20"/>
+                <w:szCs w:val="20"/>
+              </w:rPr>
+              <w:t>Sugar: 25</w:t>
+            </w:r>
+          </w:p>
+          <w:p>
+            <w:pPr>
+              <w:spacing w:after="0" w:line="240" w:lineRule="auto"/>
+              <w:rPr>
+                <w:rFonts w:ascii="Times New Roman" w:eastAsia="Times New Roman" w:hAnsi="Times New Roman" w:cs="Times New Roman"/>
+                <w:sz w:val="18"/>
+                <w:szCs w:val="18"/>
+              </w:rPr>
+            </w:pPr>
+            <w:r>
+              <w:rPr>
+                <w:rFonts w:ascii="Courier New" w:hAnsi="Courier New" w:cs="Courier New"/>
+                <w:color w:val="000000"/>
+                <w:sz w:val="20"/>
+                <w:szCs w:val="20"/>
+              </w:rPr>
+              <w:t>Chocolate: 25</w:t>
+            </w:r>
+          </w:p>
+        </w:tc>
+      </w:tr>
+      <w:tr>
+        <w:trPr>
+          <w:trHeight w:val="2273"/>
+          <w:tblCellSpacing w:w="0" w:type="dxa"/>
+        </w:trPr>
+        <w:tc>
+          <w:tcPr>
+            <w:tcW w:w="0" w:type="auto"/>
+            <w:tcBorders>
+              <w:top w:val="outset" w:sz="6" w:space="0" w:color="auto"/>
+              <w:left w:val="outset" w:sz="6" w:space="0" w:color="auto"/>
+              <w:bottom w:val="outset" w:sz="6" w:space="0" w:color="auto"/>
+              <w:right w:val="outset" w:sz="6" w:space="0" w:color="auto"/>
+            </w:tcBorders>
+            <w:vAlign w:val="center"/>
+            <w:hideMark/>
+          </w:tcPr>
+          <w:p>
+            <w:pPr>
+              <w:spacing w:after="0" w:line="240" w:lineRule="auto"/>
+              <w:rPr>
+                <w:rFonts w:ascii="Times New Roman" w:eastAsia="Times New Roman" w:hAnsi="Times New Roman" w:cs="Times New Roman"/>
+                <w:sz w:val="20"/>
+                <w:szCs w:val="20"/>
+              </w:rPr>
+            </w:pPr>
+            <w:r>
+              <w:rPr>
+                <w:rFonts w:ascii="Times New Roman" w:eastAsia="Times New Roman" w:hAnsi="Times New Roman" w:cs="Times New Roman"/>
+                <w:sz w:val="20"/>
+                <w:szCs w:val="20"/>
+              </w:rPr>
+              <w:lastRenderedPageBreak/>
+              <w:t>checkInventory</w:t>
+            </w:r>
+          </w:p>
+        </w:tc>
+        <w:tc>
+          <w:tcPr>
+            <w:tcW w:w="0" w:type="auto"/>
+            <w:tcBorders>
+              <w:top w:val="outset" w:sz="6" w:space="0" w:color="auto"/>
+              <w:left w:val="outset" w:sz="6" w:space="0" w:color="auto"/>
+              <w:bottom w:val="outset" w:sz="6" w:space="0" w:color="auto"/>
+              <w:right w:val="outset" w:sz="6" w:space="0" w:color="auto"/>
+            </w:tcBorders>
+            <w:vAlign w:val="center"/>
+            <w:hideMark/>
+          </w:tcPr>
+          <w:p>
+            <w:pPr>
+              <w:spacing w:before="100" w:beforeAutospacing="1" w:after="100" w:afterAutospacing="1" w:line="240" w:lineRule="auto"/>
+              <w:rPr>
+                <w:rFonts w:ascii="Times New Roman" w:eastAsia="Times New Roman" w:hAnsi="Times New Roman" w:cs="Times New Roman"/>
+                <w:sz w:val="20"/>
+                <w:szCs w:val="20"/>
+              </w:rPr>
+            </w:pPr>
+            <w:r>
+              <w:rPr>
+                <w:rFonts w:ascii="Times New Roman" w:eastAsia="Times New Roman" w:hAnsi="Times New Roman" w:cs="Times New Roman"/>
+                <w:sz w:val="20"/>
+                <w:szCs w:val="20"/>
+              </w:rPr>
+              <w:t>Precondition:</w:t>
+            </w:r>
+            <w:r>
+              <w:rPr>
+                <w:rFonts w:ascii="Times New Roman" w:eastAsia="Times New Roman" w:hAnsi="Times New Roman" w:cs="Times New Roman"/>
+                <w:sz w:val="20"/>
+                <w:szCs w:val="20"/>
+              </w:rPr>
+              <w:t xml:space="preserve"> </w:t>
+            </w:r>
+            <w:r>
+              <w:rPr>
+                <w:rFonts w:ascii="Times New Roman" w:eastAsia="Times New Roman" w:hAnsi="Times New Roman" w:cs="Times New Roman"/>
+                <w:sz w:val="20"/>
+                <w:szCs w:val="20"/>
+              </w:rPr>
+              <w:t xml:space="preserve"> </w:t>
+            </w:r>
+            <w:r>
+              <w:rPr>
+                <w:rFonts w:ascii="Times New Roman" w:eastAsia="Times New Roman" w:hAnsi="Times New Roman" w:cs="Times New Roman"/>
+                <w:sz w:val="20"/>
+                <w:szCs w:val="20"/>
+              </w:rPr>
+              <w:t xml:space="preserve">before making beverages make sure amount of ingredients present </w:t>
+            </w:r>
+            <w:r>
+              <w:rPr>
+                <w:rFonts w:ascii="Times New Roman" w:eastAsia="Times New Roman" w:hAnsi="Times New Roman" w:cs="Times New Roman"/>
+                <w:sz w:val="20"/>
+                <w:szCs w:val="20"/>
+              </w:rPr>
+              <w:br/>
+              <w:t xml:space="preserve">Enter: </w:t>
+            </w:r>
+            <w:r>
+              <w:rPr>
+                <w:rFonts w:ascii="Times New Roman" w:eastAsia="Times New Roman" w:hAnsi="Times New Roman" w:cs="Times New Roman"/>
+                <w:sz w:val="20"/>
+                <w:szCs w:val="20"/>
+              </w:rPr>
+              <w:t xml:space="preserve">Menu option </w:t>
+            </w:r>
+            <w:r>
+              <w:rPr>
+                <w:rFonts w:ascii="Times New Roman" w:eastAsia="Times New Roman" w:hAnsi="Times New Roman" w:cs="Times New Roman"/>
+                <w:sz w:val="20"/>
+                <w:szCs w:val="20"/>
+              </w:rPr>
+              <w:t>5</w:t>
+            </w:r>
+            <w:r>
+              <w:rPr>
+                <w:rFonts w:ascii="Times New Roman" w:eastAsia="Times New Roman" w:hAnsi="Times New Roman" w:cs="Times New Roman"/>
+                <w:sz w:val="20"/>
+                <w:szCs w:val="20"/>
+              </w:rPr>
+              <w:t xml:space="preserve">, </w:t>
+            </w:r>
+            <w:r>
+              <w:rPr>
+                <w:rFonts w:ascii="Times New Roman" w:eastAsia="Times New Roman" w:hAnsi="Times New Roman" w:cs="Times New Roman"/>
+                <w:sz w:val="20"/>
+                <w:szCs w:val="20"/>
+              </w:rPr>
+              <w:t>“</w:t>
+            </w:r>
+            <w:r>
+              <w:rPr>
+                <w:rFonts w:ascii="Courier New" w:hAnsi="Courier New" w:cs="Courier New"/>
+                <w:color w:val="2A00FF"/>
+                <w:sz w:val="20"/>
+                <w:szCs w:val="20"/>
+              </w:rPr>
+              <w:t>Check</w:t>
+            </w:r>
+            <w:r>
+              <w:rPr>
+                <w:rFonts w:ascii="Courier New" w:hAnsi="Courier New" w:cs="Courier New"/>
+                <w:color w:val="2A00FF"/>
+                <w:sz w:val="20"/>
+                <w:szCs w:val="20"/>
+              </w:rPr>
+              <w:t xml:space="preserve"> inventory"</w:t>
+            </w:r>
+            <w:r>
+              <w:rPr>
+                <w:rFonts w:ascii="Times New Roman" w:eastAsia="Times New Roman" w:hAnsi="Times New Roman" w:cs="Times New Roman"/>
+                <w:sz w:val="20"/>
+                <w:szCs w:val="20"/>
+              </w:rPr>
+              <w:br/>
+              <w:t>Return to main menu.</w:t>
+            </w:r>
+            <w:r>
+              <w:rPr>
+                <w:rFonts w:ascii="Times New Roman" w:eastAsia="Times New Roman" w:hAnsi="Times New Roman" w:cs="Times New Roman"/>
+                <w:sz w:val="20"/>
+                <w:szCs w:val="20"/>
+              </w:rPr>
+              <w:t> </w:t>
+            </w:r>
+          </w:p>
+        </w:tc>
+        <w:tc>
+          <w:tcPr>
+            <w:tcW w:w="2609" w:type="dxa"/>
+            <w:tcBorders>
+              <w:top w:val="outset" w:sz="6" w:space="0" w:color="auto"/>
+              <w:left w:val="outset" w:sz="6" w:space="0" w:color="auto"/>
+              <w:bottom w:val="outset" w:sz="6" w:space="0" w:color="auto"/>
+              <w:right w:val="outset" w:sz="6" w:space="0" w:color="auto"/>
+            </w:tcBorders>
+            <w:vAlign w:val="center"/>
+            <w:hideMark/>
+          </w:tcPr>
+          <w:p>
+            <w:pPr>
+              <w:spacing w:after="0" w:line="240" w:lineRule="auto"/>
+              <w:rPr>
+                <w:rFonts w:ascii="Times New Roman" w:eastAsia="Times New Roman" w:hAnsi="Times New Roman" w:cs="Times New Roman"/>
+                <w:sz w:val="20"/>
+                <w:szCs w:val="20"/>
+              </w:rPr>
+            </w:pPr>
+            <w:r>
+              <w:rPr>
+                <w:rFonts w:ascii="Times New Roman" w:eastAsia="Times New Roman" w:hAnsi="Times New Roman" w:cs="Times New Roman"/>
+                <w:sz w:val="20"/>
+                <w:szCs w:val="20"/>
+              </w:rPr>
+              <w:t>Checked the inventory amount</w:t>
+            </w:r>
+          </w:p>
+        </w:tc>
+        <w:tc>
+          <w:tcPr>
+            <w:tcW w:w="2672" w:type="dxa"/>
+            <w:tcBorders>
+              <w:top w:val="outset" w:sz="6" w:space="0" w:color="auto"/>
+              <w:left w:val="outset" w:sz="6" w:space="0" w:color="auto"/>
+              <w:bottom w:val="outset" w:sz="6" w:space="0" w:color="auto"/>
+              <w:right w:val="outset" w:sz="6" w:space="0" w:color="auto"/>
+            </w:tcBorders>
+            <w:vAlign w:val="center"/>
+            <w:hideMark/>
+          </w:tcPr>
+          <w:p>
+            <w:pPr>
+              <w:autoSpaceDE w:val="0"/>
+              <w:autoSpaceDN w:val="0"/>
+              <w:adjustRightInd w:val="0"/>
+              <w:spacing w:after="0" w:line="240" w:lineRule="auto"/>
+              <w:rPr>
+                <w:rFonts w:ascii="Courier New" w:hAnsi="Courier New" w:cs="Courier New"/>
+                <w:sz w:val="20"/>
+                <w:szCs w:val="20"/>
+              </w:rPr>
+            </w:pPr>
+            <w:r>
+              <w:rPr>
+                <w:rFonts w:ascii="Courier New" w:hAnsi="Courier New" w:cs="Courier New"/>
+                <w:color w:val="000000"/>
+                <w:sz w:val="20"/>
+                <w:szCs w:val="20"/>
+              </w:rPr>
+              <w:t>Coffee: 25</w:t>
+            </w:r>
+          </w:p>
+          <w:p>
+            <w:pPr>
+              <w:autoSpaceDE w:val="0"/>
+              <w:autoSpaceDN w:val="0"/>
+              <w:adjustRightInd w:val="0"/>
+              <w:spacing w:after="0" w:line="240" w:lineRule="auto"/>
+              <w:rPr>
+                <w:rFonts w:ascii="Courier New" w:hAnsi="Courier New" w:cs="Courier New"/>
+                <w:sz w:val="20"/>
+                <w:szCs w:val="20"/>
+              </w:rPr>
+            </w:pPr>
+            <w:r>
+              <w:rPr>
+                <w:rFonts w:ascii="Courier New" w:hAnsi="Courier New" w:cs="Courier New"/>
+                <w:color w:val="000000"/>
+                <w:sz w:val="20"/>
+                <w:szCs w:val="20"/>
+              </w:rPr>
+              <w:t>Milk: 25</w:t>
+            </w:r>
+          </w:p>
+          <w:p>
+            <w:pPr>
+              <w:autoSpaceDE w:val="0"/>
+              <w:autoSpaceDN w:val="0"/>
+              <w:adjustRightInd w:val="0"/>
+              <w:spacing w:after="0" w:line="240" w:lineRule="auto"/>
+              <w:rPr>
+                <w:rFonts w:ascii="Courier New" w:hAnsi="Courier New" w:cs="Courier New"/>
+                <w:sz w:val="20"/>
+                <w:szCs w:val="20"/>
+              </w:rPr>
+            </w:pPr>
+            <w:r>
+              <w:rPr>
+                <w:rFonts w:ascii="Courier New" w:hAnsi="Courier New" w:cs="Courier New"/>
+                <w:color w:val="000000"/>
+                <w:sz w:val="20"/>
+                <w:szCs w:val="20"/>
+              </w:rPr>
+              <w:t>Sugar: 25</w:t>
+            </w:r>
+          </w:p>
+          <w:p>
+            <w:pPr>
+              <w:spacing w:after="0" w:line="240" w:lineRule="auto"/>
+              <w:rPr>
+                <w:rFonts w:ascii="Times New Roman" w:eastAsia="Times New Roman" w:hAnsi="Times New Roman" w:cs="Times New Roman"/>
+                <w:sz w:val="18"/>
+                <w:szCs w:val="18"/>
+              </w:rPr>
+            </w:pPr>
+            <w:r>
+              <w:rPr>
+                <w:rFonts w:ascii="Courier New" w:hAnsi="Courier New" w:cs="Courier New"/>
+                <w:color w:val="000000"/>
+                <w:sz w:val="20"/>
+                <w:szCs w:val="20"/>
+              </w:rPr>
+              <w:t>Chocolate: 25</w:t>
+            </w:r>
+          </w:p>
+        </w:tc>
+      </w:tr>
+      <w:tr>
+        <w:trPr>
+          <w:trHeight w:val="2273"/>
+          <w:tblCellSpacing w:w="0" w:type="dxa"/>
+        </w:trPr>
+        <w:tc>
+          <w:tcPr>
+            <w:tcW w:w="0" w:type="auto"/>
+            <w:tcBorders>
+              <w:top w:val="outset" w:sz="6" w:space="0" w:color="auto"/>
+              <w:left w:val="outset" w:sz="6" w:space="0" w:color="auto"/>
+              <w:bottom w:val="outset" w:sz="6" w:space="0" w:color="auto"/>
+              <w:right w:val="outset" w:sz="6" w:space="0" w:color="auto"/>
+            </w:tcBorders>
+            <w:vAlign w:val="center"/>
+            <w:hideMark/>
+          </w:tcPr>
+          <w:p>
+            <w:pPr>
+              <w:spacing w:after="0" w:line="240" w:lineRule="auto"/>
+              <w:rPr>
+                <w:rFonts w:ascii="Times New Roman" w:eastAsia="Times New Roman" w:hAnsi="Times New Roman" w:cs="Times New Roman"/>
+                <w:sz w:val="20"/>
+                <w:szCs w:val="20"/>
+              </w:rPr>
+            </w:pPr>
+            <w:r>
+              <w:rPr>
+                <w:rFonts w:ascii="Times New Roman" w:eastAsia="Times New Roman" w:hAnsi="Times New Roman" w:cs="Times New Roman"/>
+                <w:sz w:val="20"/>
+                <w:szCs w:val="20"/>
+              </w:rPr>
+              <w:t>purchaseBeverage</w:t>
+            </w:r>
+            <w:r>
+              <w:rPr>
+                <w:rFonts w:ascii="Times New Roman" w:eastAsia="Times New Roman" w:hAnsi="Times New Roman" w:cs="Times New Roman"/>
+                <w:sz w:val="20"/>
+                <w:szCs w:val="20"/>
+              </w:rPr>
+              <w:t xml:space="preserve"> 1</w:t>
+            </w:r>
+          </w:p>
+          <w:p>
+            <w:pPr>
+              <w:spacing w:after="0" w:line="240" w:lineRule="auto"/>
+              <w:rPr>
+                <w:rFonts w:ascii="Times New Roman" w:eastAsia="Times New Roman" w:hAnsi="Times New Roman" w:cs="Times New Roman"/>
+                <w:sz w:val="20"/>
+                <w:szCs w:val="20"/>
+              </w:rPr>
+            </w:pPr>
+            <w:r>
+              <w:rPr>
+                <w:rFonts w:ascii="Times New Roman" w:eastAsia="Times New Roman" w:hAnsi="Times New Roman" w:cs="Times New Roman"/>
+                <w:sz w:val="20"/>
+                <w:szCs w:val="20"/>
+              </w:rPr>
+              <w:t>(makeCoffee)</w:t>
+            </w:r>
+          </w:p>
+        </w:tc>
+        <w:tc>
+          <w:tcPr>
+            <w:tcW w:w="0" w:type="auto"/>
+            <w:tcBorders>
+              <w:top w:val="outset" w:sz="6" w:space="0" w:color="auto"/>
+              <w:left w:val="outset" w:sz="6" w:space="0" w:color="auto"/>
+              <w:bottom w:val="outset" w:sz="6" w:space="0" w:color="auto"/>
+              <w:right w:val="outset" w:sz="6" w:space="0" w:color="auto"/>
+            </w:tcBorders>
+            <w:vAlign w:val="center"/>
+            <w:hideMark/>
+          </w:tcPr>
+          <w:p>
+            <w:pPr>
+              <w:spacing w:before="100" w:beforeAutospacing="1" w:after="100" w:afterAutospacing="1" w:line="240" w:lineRule="auto"/>
+              <w:rPr>
+                <w:rFonts w:ascii="Times New Roman" w:eastAsia="Times New Roman" w:hAnsi="Times New Roman" w:cs="Times New Roman"/>
+                <w:sz w:val="20"/>
+                <w:szCs w:val="20"/>
+              </w:rPr>
+            </w:pPr>
+            <w:r>
+              <w:rPr>
+                <w:rFonts w:ascii="Times New Roman" w:eastAsia="Times New Roman" w:hAnsi="Times New Roman" w:cs="Times New Roman"/>
+                <w:sz w:val="20"/>
+                <w:szCs w:val="20"/>
+              </w:rPr>
+              <w:t>Precondition</w:t>
+            </w:r>
+            <w:r>
+              <w:rPr>
+                <w:rFonts w:ascii="Times New Roman" w:eastAsia="Times New Roman" w:hAnsi="Times New Roman" w:cs="Times New Roman"/>
+                <w:sz w:val="20"/>
+                <w:szCs w:val="20"/>
+              </w:rPr>
+              <w:t>s</w:t>
+            </w:r>
+            <w:r>
+              <w:rPr>
+                <w:rFonts w:ascii="Times New Roman" w:eastAsia="Times New Roman" w:hAnsi="Times New Roman" w:cs="Times New Roman"/>
+                <w:sz w:val="20"/>
+                <w:szCs w:val="20"/>
+              </w:rPr>
+              <w:t xml:space="preserve">: </w:t>
+            </w:r>
+            <w:r>
+              <w:rPr>
+                <w:rFonts w:ascii="Times New Roman" w:eastAsia="Times New Roman" w:hAnsi="Times New Roman" w:cs="Times New Roman"/>
+                <w:sz w:val="20"/>
+                <w:szCs w:val="20"/>
+              </w:rPr>
+              <w:t xml:space="preserve">checkInventory, </w:t>
+            </w:r>
+            <w:r>
+              <w:rPr>
+                <w:rFonts w:ascii="Times New Roman" w:eastAsia="Times New Roman" w:hAnsi="Times New Roman" w:cs="Times New Roman"/>
+                <w:sz w:val="20"/>
+                <w:szCs w:val="20"/>
+              </w:rPr>
+              <w:t xml:space="preserve">addRecipe1 </w:t>
+            </w:r>
+            <w:r>
+              <w:rPr>
+                <w:rFonts w:ascii="Times New Roman" w:eastAsia="Times New Roman" w:hAnsi="Times New Roman" w:cs="Times New Roman"/>
+                <w:sz w:val="20"/>
+                <w:szCs w:val="20"/>
+              </w:rPr>
+              <w:t xml:space="preserve">should </w:t>
+            </w:r>
+            <w:r>
+              <w:rPr>
+                <w:rFonts w:ascii="Times New Roman" w:eastAsia="Times New Roman" w:hAnsi="Times New Roman" w:cs="Times New Roman"/>
+                <w:sz w:val="20"/>
+                <w:szCs w:val="20"/>
+              </w:rPr>
+              <w:t>run successfully</w:t>
+            </w:r>
+            <w:r>
+              <w:rPr>
+                <w:rFonts w:ascii="Times New Roman" w:eastAsia="Times New Roman" w:hAnsi="Times New Roman" w:cs="Times New Roman"/>
+                <w:sz w:val="20"/>
+                <w:szCs w:val="20"/>
+              </w:rPr>
+              <w:t> </w:t>
+            </w:r>
+            <w:r>
+              <w:rPr>
+                <w:rFonts w:ascii="Times New Roman" w:eastAsia="Times New Roman" w:hAnsi="Times New Roman" w:cs="Times New Roman"/>
+                <w:sz w:val="20"/>
+                <w:szCs w:val="20"/>
+              </w:rPr>
+              <w:t>:</w:t>
+            </w:r>
+          </w:p>
+          <w:p>
+            <w:pPr>
+              <w:spacing w:before="100" w:beforeAutospacing="1" w:after="100" w:afterAutospacing="1" w:line="240" w:lineRule="auto"/>
+              <w:rPr>
+                <w:rFonts w:ascii="Times New Roman" w:eastAsia="Times New Roman" w:hAnsi="Times New Roman" w:cs="Times New Roman"/>
+                <w:sz w:val="20"/>
+                <w:szCs w:val="20"/>
+              </w:rPr>
+            </w:pPr>
+            <w:r>
+              <w:rPr>
+                <w:rFonts w:ascii="Times New Roman" w:eastAsia="Times New Roman" w:hAnsi="Times New Roman" w:cs="Times New Roman"/>
+                <w:sz w:val="20"/>
+                <w:szCs w:val="20"/>
+              </w:rPr>
+              <w:t>checkInventory: 5</w:t>
+            </w:r>
+          </w:p>
+          <w:p>
+            <w:pPr>
+              <w:autoSpaceDE w:val="0"/>
+              <w:autoSpaceDN w:val="0"/>
+              <w:adjustRightInd w:val="0"/>
+              <w:spacing w:after="0" w:line="240" w:lineRule="auto"/>
+              <w:rPr>
+                <w:rFonts w:ascii="Times New Roman" w:eastAsia="Times New Roman" w:hAnsi="Times New Roman" w:cs="Times New Roman"/>
+                <w:sz w:val="20"/>
+                <w:szCs w:val="20"/>
+              </w:rPr>
+            </w:pPr>
+            <w:r>
+              <w:rPr>
+                <w:rFonts w:ascii="Times New Roman" w:eastAsia="Times New Roman" w:hAnsi="Times New Roman" w:cs="Times New Roman"/>
+                <w:sz w:val="20"/>
+                <w:szCs w:val="20"/>
+              </w:rPr>
+              <w:t>Add Recipe : Coffee</w:t>
+            </w:r>
+            <w:r>
+              <w:rPr>
+                <w:rFonts w:ascii="Times New Roman" w:eastAsia="Times New Roman" w:hAnsi="Times New Roman" w:cs="Times New Roman"/>
+                <w:sz w:val="20"/>
+                <w:szCs w:val="20"/>
+              </w:rPr>
+              <w:t xml:space="preserve">;  </w:t>
+            </w:r>
+          </w:p>
+          <w:p>
+            <w:pPr>
+              <w:autoSpaceDE w:val="0"/>
+              <w:autoSpaceDN w:val="0"/>
+              <w:adjustRightInd w:val="0"/>
+              <w:spacing w:after="0" w:line="240" w:lineRule="auto"/>
+              <w:rPr>
+                <w:rFonts w:ascii="Times New Roman" w:eastAsia="Times New Roman" w:hAnsi="Times New Roman" w:cs="Times New Roman"/>
+                <w:sz w:val="20"/>
+                <w:szCs w:val="20"/>
+              </w:rPr>
+            </w:pPr>
+            <w:r>
+              <w:rPr>
+                <w:rFonts w:ascii="Courier New" w:hAnsi="Courier New" w:cs="Courier New"/>
+                <w:color w:val="000000"/>
+                <w:sz w:val="20"/>
+                <w:szCs w:val="20"/>
+              </w:rPr>
+              <w:t>Please enter the recipe price: $</w:t>
+            </w:r>
+            <w:r>
+              <w:rPr>
+                <w:rFonts w:ascii="Courier New" w:hAnsi="Courier New" w:cs="Courier New"/>
+                <w:color w:val="00C87D"/>
+                <w:sz w:val="20"/>
+                <w:szCs w:val="20"/>
+              </w:rPr>
+              <w:t>100</w:t>
+            </w:r>
+          </w:p>
+          <w:p>
+            <w:pPr>
+              <w:spacing w:before="100" w:beforeAutospacing="1" w:after="100" w:afterAutospacing="1" w:line="240" w:lineRule="auto"/>
+              <w:rPr>
+                <w:rFonts w:ascii="Times New Roman" w:eastAsia="Times New Roman" w:hAnsi="Times New Roman" w:cs="Times New Roman"/>
+                <w:sz w:val="20"/>
+                <w:szCs w:val="20"/>
+              </w:rPr>
+            </w:pPr>
+            <w:r>
+              <w:rPr>
+                <w:rFonts w:ascii="Times New Roman" w:eastAsia="Times New Roman" w:hAnsi="Times New Roman" w:cs="Times New Roman"/>
+                <w:sz w:val="20"/>
+                <w:szCs w:val="20"/>
+              </w:rPr>
+              <w:t xml:space="preserve">Coffee: </w:t>
+            </w:r>
+            <w:r>
+              <w:rPr>
+                <w:rFonts w:ascii="Times New Roman" w:eastAsia="Times New Roman" w:hAnsi="Times New Roman" w:cs="Times New Roman"/>
+                <w:sz w:val="20"/>
+                <w:szCs w:val="20"/>
+              </w:rPr>
+              <w:t>2</w:t>
+            </w:r>
+            <w:r>
+              <w:rPr>
+                <w:rFonts w:ascii="Times New Roman" w:eastAsia="Times New Roman" w:hAnsi="Times New Roman" w:cs="Times New Roman"/>
+                <w:sz w:val="20"/>
+                <w:szCs w:val="20"/>
+              </w:rPr>
+              <w:br/>
+              <w:t>Milk: 1</w:t>
+            </w:r>
+            <w:r>
+              <w:rPr>
+                <w:rFonts w:ascii="Times New Roman" w:eastAsia="Times New Roman" w:hAnsi="Times New Roman" w:cs="Times New Roman"/>
+                <w:sz w:val="20"/>
+                <w:szCs w:val="20"/>
+              </w:rPr>
+              <w:br/>
+              <w:t>Sugar: 1</w:t>
+            </w:r>
+            <w:r>
+              <w:rPr>
+                <w:rFonts w:ascii="Times New Roman" w:eastAsia="Times New Roman" w:hAnsi="Times New Roman" w:cs="Times New Roman"/>
+                <w:sz w:val="20"/>
+                <w:szCs w:val="20"/>
+              </w:rPr>
+              <w:br/>
+              <w:t>Chocolate: 0</w:t>
+            </w:r>
+            <w:r>
+              <w:rPr>
+                <w:rFonts w:ascii="Times New Roman" w:eastAsia="Times New Roman" w:hAnsi="Times New Roman" w:cs="Times New Roman"/>
+                <w:sz w:val="20"/>
+                <w:szCs w:val="20"/>
+              </w:rPr>
+              <w:t> </w:t>
+            </w:r>
+          </w:p>
+          <w:p>
+            <w:pPr>
+              <w:spacing w:before="100" w:beforeAutospacing="1" w:after="100" w:afterAutospacing="1" w:line="240" w:lineRule="auto"/>
+              <w:rPr>
+                <w:rFonts w:ascii="Times New Roman" w:eastAsia="Times New Roman" w:hAnsi="Times New Roman" w:cs="Times New Roman"/>
+                <w:sz w:val="20"/>
+                <w:szCs w:val="20"/>
+              </w:rPr>
+            </w:pPr>
+            <w:r>
+              <w:rPr>
+                <w:rFonts w:ascii="Times New Roman" w:eastAsia="Times New Roman" w:hAnsi="Times New Roman" w:cs="Times New Roman"/>
+                <w:sz w:val="20"/>
+                <w:szCs w:val="20"/>
+              </w:rPr>
+              <w:br/>
+              <w:t xml:space="preserve">Enter: Menu option </w:t>
+            </w:r>
+            <w:r>
+              <w:rPr>
+                <w:rFonts w:ascii="Times New Roman" w:eastAsia="Times New Roman" w:hAnsi="Times New Roman" w:cs="Times New Roman"/>
+                <w:sz w:val="20"/>
+                <w:szCs w:val="20"/>
+              </w:rPr>
+              <w:t>6</w:t>
+            </w:r>
+            <w:r>
+              <w:rPr>
+                <w:rFonts w:ascii="Times New Roman" w:eastAsia="Times New Roman" w:hAnsi="Times New Roman" w:cs="Times New Roman"/>
+                <w:sz w:val="20"/>
+                <w:szCs w:val="20"/>
+              </w:rPr>
+              <w:t>, "</w:t>
+            </w:r>
+            <w:r>
+              <w:rPr>
+                <w:rFonts w:ascii="Times New Roman" w:eastAsia="Times New Roman" w:hAnsi="Times New Roman" w:cs="Times New Roman"/>
+                <w:sz w:val="20"/>
+                <w:szCs w:val="20"/>
+              </w:rPr>
+              <w:t>Make coffee</w:t>
+            </w:r>
+            <w:r>
+              <w:rPr>
+                <w:rFonts w:ascii="Times New Roman" w:eastAsia="Times New Roman" w:hAnsi="Times New Roman" w:cs="Times New Roman"/>
+                <w:sz w:val="20"/>
+                <w:szCs w:val="20"/>
+              </w:rPr>
+              <w:t xml:space="preserve"> "</w:t>
+            </w:r>
+            <w:r>
+              <w:rPr>
+                <w:rFonts w:ascii="Times New Roman" w:eastAsia="Times New Roman" w:hAnsi="Times New Roman" w:cs="Times New Roman"/>
+                <w:sz w:val="20"/>
+                <w:szCs w:val="20"/>
+              </w:rPr>
+              <w:br/>
+              <w:t xml:space="preserve">Select: </w:t>
+            </w:r>
+            <w:r>
+              <w:rPr>
+                <w:rFonts w:ascii="Courier New" w:hAnsi="Courier New" w:cs="Courier New"/>
+                <w:color w:val="000000"/>
+                <w:sz w:val="20"/>
+                <w:szCs w:val="20"/>
+              </w:rPr>
+              <w:t>select the number of the recipe to purchase:</w:t>
+            </w:r>
+            <w:r>
+              <w:rPr>
+                <w:rFonts w:ascii="Courier New" w:hAnsi="Courier New" w:cs="Courier New"/>
+                <w:color w:val="000000"/>
+                <w:sz w:val="20"/>
+                <w:szCs w:val="20"/>
+              </w:rPr>
+              <w:t xml:space="preserve">   </w:t>
+            </w:r>
+            <w:r>
+              <w:rPr>
+                <w:rFonts w:ascii="Courier New" w:hAnsi="Courier New" w:cs="Courier New"/>
+                <w:color w:val="000000"/>
+                <w:sz w:val="20"/>
+                <w:szCs w:val="20"/>
+              </w:rPr>
+              <w:t xml:space="preserve">menu </w:t>
+            </w:r>
+            <w:proofErr w:type="gramStart"/>
+            <w:r>
+              <w:rPr>
+                <w:rFonts w:ascii="Courier New" w:hAnsi="Courier New" w:cs="Courier New"/>
+                <w:color w:val="000000"/>
+                <w:sz w:val="20"/>
+                <w:szCs w:val="20"/>
+              </w:rPr>
+              <w:t>option</w:t>
+            </w:r>
+            <w:r>
+              <w:rPr>
+                <w:rFonts w:ascii="Courier New" w:hAnsi="Courier New" w:cs="Courier New"/>
+                <w:color w:val="000000"/>
+                <w:sz w:val="20"/>
+                <w:szCs w:val="20"/>
+              </w:rPr>
+              <w:t xml:space="preserve"> 4</w:t>
+            </w:r>
+            <w:r>
+              <w:rPr>
+                <w:rFonts w:ascii="Times New Roman" w:eastAsia="Times New Roman" w:hAnsi="Times New Roman" w:cs="Times New Roman"/>
+                <w:sz w:val="20"/>
+                <w:szCs w:val="20"/>
+              </w:rPr>
+              <w:t> </w:t>
+            </w:r>
+            <w:r>
+              <w:rPr>
+                <w:rFonts w:ascii="Times New Roman" w:eastAsia="Times New Roman" w:hAnsi="Times New Roman" w:cs="Times New Roman"/>
+                <w:sz w:val="20"/>
+                <w:szCs w:val="20"/>
+              </w:rPr>
+              <w:br/>
+            </w:r>
+            <w:r>
+              <w:rPr>
+                <w:rFonts w:ascii="Courier New" w:hAnsi="Courier New" w:cs="Courier New"/>
+                <w:color w:val="000000"/>
+                <w:sz w:val="20"/>
+                <w:szCs w:val="20"/>
+              </w:rPr>
+              <w:t>enter</w:t>
+            </w:r>
+            <w:proofErr w:type="gramEnd"/>
+            <w:r>
+              <w:rPr>
+                <w:rFonts w:ascii="Courier New" w:hAnsi="Courier New" w:cs="Courier New"/>
+                <w:color w:val="000000"/>
+                <w:sz w:val="20"/>
+                <w:szCs w:val="20"/>
+              </w:rPr>
+              <w:t xml:space="preserve"> the amount you wish to pay: 300</w:t>
+            </w:r>
+            <w:r>
+              <w:rPr>
+                <w:rFonts w:ascii="Times New Roman" w:eastAsia="Times New Roman" w:hAnsi="Times New Roman" w:cs="Times New Roman"/>
+                <w:sz w:val="20"/>
+                <w:szCs w:val="20"/>
+              </w:rPr>
+              <w:br/>
+            </w:r>
+            <w:r>
+              <w:rPr>
+                <w:rFonts w:ascii="Courier New" w:hAnsi="Courier New" w:cs="Courier New"/>
+                <w:color w:val="000000"/>
+                <w:sz w:val="20"/>
+                <w:szCs w:val="20"/>
+              </w:rPr>
+              <w:t>Your change is: 200</w:t>
+            </w:r>
+            <w:r>
+              <w:rPr>
+                <w:rFonts w:ascii="Times New Roman" w:eastAsia="Times New Roman" w:hAnsi="Times New Roman" w:cs="Times New Roman"/>
+                <w:sz w:val="20"/>
+                <w:szCs w:val="20"/>
+              </w:rPr>
+              <w:br/>
+              <w:t>Return to main menu.</w:t>
+            </w:r>
+            <w:r>
+              <w:rPr>
+                <w:rFonts w:ascii="Times New Roman" w:eastAsia="Times New Roman" w:hAnsi="Times New Roman" w:cs="Times New Roman"/>
+                <w:sz w:val="20"/>
+                <w:szCs w:val="20"/>
+              </w:rPr>
+              <w:t> </w:t>
+            </w:r>
+          </w:p>
+        </w:tc>
+        <w:tc>
+          <w:tcPr>
+            <w:tcW w:w="2609" w:type="dxa"/>
+            <w:tcBorders>
+              <w:top w:val="outset" w:sz="6" w:space="0" w:color="auto"/>
+              <w:left w:val="outset" w:sz="6" w:space="0" w:color="auto"/>
+              <w:bottom w:val="outset" w:sz="6" w:space="0" w:color="auto"/>
+              <w:right w:val="outset" w:sz="6" w:space="0" w:color="auto"/>
+            </w:tcBorders>
+            <w:vAlign w:val="center"/>
+            <w:hideMark/>
+          </w:tcPr>
+          <w:p>
+            <w:pPr>
+              <w:spacing w:after="0" w:line="240" w:lineRule="auto"/>
+              <w:rPr>
+                <w:rFonts w:ascii="Times New Roman" w:eastAsia="Times New Roman" w:hAnsi="Times New Roman" w:cs="Times New Roman"/>
+                <w:sz w:val="20"/>
+                <w:szCs w:val="20"/>
+              </w:rPr>
+            </w:pPr>
+            <w:r>
+              <w:rPr>
+                <w:rFonts w:ascii="Times New Roman" w:eastAsia="Times New Roman" w:hAnsi="Times New Roman" w:cs="Times New Roman"/>
+                <w:sz w:val="20"/>
+                <w:szCs w:val="20"/>
+              </w:rPr>
+              <w:t>CanMakeCoffee should be true</w:t>
+            </w:r>
+          </w:p>
+        </w:tc>
+        <w:tc>
+          <w:tcPr>
+            <w:tcW w:w="2672" w:type="dxa"/>
+            <w:tcBorders>
+              <w:top w:val="outset" w:sz="6" w:space="0" w:color="auto"/>
+              <w:left w:val="outset" w:sz="6" w:space="0" w:color="auto"/>
+              <w:bottom w:val="outset" w:sz="6" w:space="0" w:color="auto"/>
+              <w:right w:val="outset" w:sz="6" w:space="0" w:color="auto"/>
+            </w:tcBorders>
+            <w:vAlign w:val="center"/>
+            <w:hideMark/>
+          </w:tcPr>
+          <w:p>
+            <w:pPr>
+              <w:spacing w:after="0" w:line="240" w:lineRule="auto"/>
+              <w:rPr>
+                <w:rFonts w:ascii="Times New Roman" w:eastAsia="Times New Roman" w:hAnsi="Times New Roman" w:cs="Times New Roman"/>
+                <w:sz w:val="18"/>
+                <w:szCs w:val="18"/>
+              </w:rPr>
+            </w:pPr>
+            <w:r>
+              <w:rPr>
+                <w:rFonts w:ascii="Courier New" w:hAnsi="Courier New" w:cs="Courier New"/>
+                <w:color w:val="000000"/>
+                <w:sz w:val="20"/>
+                <w:szCs w:val="20"/>
+              </w:rPr>
+              <w:t>Your change is: 200</w:t>
+            </w:r>
+          </w:p>
+        </w:tc>
+      </w:tr>
+      <w:tr>
+        <w:trPr>
+          <w:trHeight w:val="2273"/>
+          <w:tblCellSpacing w:w="0" w:type="dxa"/>
+        </w:trPr>
+        <w:tc>
+          <w:tcPr>
+            <w:tcW w:w="0" w:type="auto"/>
+            <w:tcBorders>
+              <w:top w:val="outset" w:sz="6" w:space="0" w:color="auto"/>
+              <w:left w:val="outset" w:sz="6" w:space="0" w:color="auto"/>
+              <w:bottom w:val="outset" w:sz="6" w:space="0" w:color="auto"/>
+              <w:right w:val="outset" w:sz="6" w:space="0" w:color="auto"/>
+            </w:tcBorders>
+            <w:vAlign w:val="center"/>
+            <w:hideMark/>
+          </w:tcPr>
+          <w:p>
+            <w:pPr>
+              <w:spacing w:after="0" w:line="240" w:lineRule="auto"/>
+              <w:rPr>
+                <w:rFonts w:ascii="Times New Roman" w:eastAsia="Times New Roman" w:hAnsi="Times New Roman" w:cs="Times New Roman"/>
+                <w:sz w:val="20"/>
+                <w:szCs w:val="20"/>
+              </w:rPr>
+            </w:pPr>
+            <w:r>
+              <w:rPr>
+                <w:rFonts w:ascii="Times New Roman" w:eastAsia="Times New Roman" w:hAnsi="Times New Roman" w:cs="Times New Roman"/>
+                <w:sz w:val="20"/>
+                <w:szCs w:val="20"/>
+              </w:rPr>
+              <w:t>checkOptions0</w:t>
+            </w:r>
+          </w:p>
+        </w:tc>
+        <w:tc>
+          <w:tcPr>
+            <w:tcW w:w="0" w:type="auto"/>
+            <w:tcBorders>
+              <w:top w:val="outset" w:sz="6" w:space="0" w:color="auto"/>
+              <w:left w:val="outset" w:sz="6" w:space="0" w:color="auto"/>
+              <w:bottom w:val="outset" w:sz="6" w:space="0" w:color="auto"/>
+              <w:right w:val="outset" w:sz="6" w:space="0" w:color="auto"/>
+            </w:tcBorders>
+            <w:vAlign w:val="center"/>
+            <w:hideMark/>
+          </w:tcPr>
+          <w:p>
+            <w:pPr>
+              <w:spacing w:before="100" w:beforeAutospacing="1" w:after="100" w:afterAutospacing="1" w:line="240" w:lineRule="auto"/>
+              <w:rPr>
+                <w:rFonts w:ascii="Times New Roman" w:eastAsia="Times New Roman" w:hAnsi="Times New Roman" w:cs="Times New Roman"/>
+                <w:sz w:val="20"/>
+                <w:szCs w:val="20"/>
+              </w:rPr>
+            </w:pPr>
+            <w:r>
+              <w:rPr>
+                <w:rFonts w:ascii="Times New Roman" w:eastAsia="Times New Roman" w:hAnsi="Times New Roman" w:cs="Times New Roman"/>
+                <w:sz w:val="20"/>
+                <w:szCs w:val="20"/>
+              </w:rPr>
+              <w:t>Precondition: None</w:t>
+            </w:r>
+          </w:p>
+          <w:p>
+            <w:pPr>
+              <w:spacing w:before="100" w:beforeAutospacing="1" w:after="100" w:afterAutospacing="1" w:line="240" w:lineRule="auto"/>
+              <w:rPr>
+                <w:rFonts w:ascii="Times New Roman" w:eastAsia="Times New Roman" w:hAnsi="Times New Roman" w:cs="Times New Roman"/>
+                <w:sz w:val="20"/>
+                <w:szCs w:val="20"/>
+              </w:rPr>
+            </w:pPr>
+          </w:p>
+        </w:tc>
+        <w:tc>
+          <w:tcPr>
+            <w:tcW w:w="2609" w:type="dxa"/>
+            <w:tcBorders>
+              <w:top w:val="outset" w:sz="6" w:space="0" w:color="auto"/>
+              <w:left w:val="outset" w:sz="6" w:space="0" w:color="auto"/>
+              <w:bottom w:val="outset" w:sz="6" w:space="0" w:color="auto"/>
+              <w:right w:val="outset" w:sz="6" w:space="0" w:color="auto"/>
+            </w:tcBorders>
+            <w:vAlign w:val="center"/>
+            <w:hideMark/>
+          </w:tcPr>
+          <w:p>
+            <w:pPr>
+              <w:spacing w:after="0" w:line="240" w:lineRule="auto"/>
+              <w:rPr>
+                <w:rFonts w:ascii="Times New Roman" w:eastAsia="Times New Roman" w:hAnsi="Times New Roman" w:cs="Times New Roman"/>
+                <w:sz w:val="20"/>
+                <w:szCs w:val="20"/>
+              </w:rPr>
+            </w:pPr>
+            <w:r>
+              <w:rPr>
+                <w:rFonts w:ascii="Courier New" w:hAnsi="Courier New" w:cs="Courier New"/>
+                <w:color w:val="000000"/>
+                <w:sz w:val="20"/>
+                <w:szCs w:val="20"/>
+              </w:rPr>
+              <w:t>Please press the number that corresponds to what you would like the coffee maker to do.</w:t>
+            </w:r>
+          </w:p>
+        </w:tc>
+        <w:tc>
+          <w:tcPr>
+            <w:tcW w:w="2672" w:type="dxa"/>
+            <w:tcBorders>
+              <w:top w:val="outset" w:sz="6" w:space="0" w:color="auto"/>
+              <w:left w:val="outset" w:sz="6" w:space="0" w:color="auto"/>
+              <w:bottom w:val="outset" w:sz="6" w:space="0" w:color="auto"/>
+              <w:right w:val="outset" w:sz="6" w:space="0" w:color="auto"/>
+            </w:tcBorders>
+            <w:vAlign w:val="center"/>
+            <w:hideMark/>
+          </w:tcPr>
+          <w:p>
+            <w:pPr>
+              <w:spacing w:after="0" w:line="240" w:lineRule="auto"/>
+              <w:rPr>
+                <w:rFonts w:ascii="Times New Roman" w:eastAsia="Times New Roman" w:hAnsi="Times New Roman" w:cs="Times New Roman"/>
+                <w:sz w:val="18"/>
+                <w:szCs w:val="18"/>
+              </w:rPr>
+            </w:pPr>
+            <w:r>
+              <w:rPr>
+                <w:rFonts w:ascii="Courier New" w:hAnsi="Courier New" w:cs="Courier New"/>
+                <w:color w:val="000000"/>
+                <w:sz w:val="20"/>
+                <w:szCs w:val="20"/>
+              </w:rPr>
+              <w:t>Please press the number that corresponds to what you would like the coffee maker to do</w:t>
             </w:r>
           </w:p>
         </w:tc>
       </w:tr>
     </w:tbl>
-    <w:p>
-      <w:pPr>
-        <w:spacing w:before="100" w:beforeAutospacing="1" w:after="100" w:afterAutospacing="1" w:line="240" w:lineRule="auto"/>
-        <w:rPr>
-          <w:rFonts w:ascii="Times New Roman" w:eastAsia="Times New Roman" w:hAnsi="Times New Roman" w:cs="Times New Roman"/>
-          <w:sz w:val="24"/>
-          <w:szCs w:val="24"/>
-        </w:rPr>
-      </w:pPr>
-      <w:r>
-        <w:rPr>
-          <w:rFonts w:ascii="Arial" w:eastAsia="Times New Roman" w:hAnsi="Arial" w:cs="Arial"/>
-          <w:color w:val="000000"/>
-          <w:sz w:val="18"/>
-          <w:szCs w:val="18"/>
-        </w:rPr>
-        <w:t> </w:t>
-      </w:r>
-      <w:r>
-        <w:rPr>
-          <w:rFonts w:ascii="Arial" w:eastAsia="Times New Roman" w:hAnsi="Arial" w:cs="Arial"/>
-          <w:color w:val="000000"/>
-          <w:sz w:val="18"/>
-          <w:szCs w:val="18"/>
-        </w:rPr>
-        <w:t>Fill it for other test Ids</w:t>
-      </w:r>
-    </w:p>
     <w:p>
       <w:pPr>
         <w:jc w:val="center"/>

</xml_diff>